<commit_message>
update meeting minutes of 5/19 cuz some mistake
</commit_message>
<xml_diff>
--- a/MeetingMinutes/MeetingMinutes-20140519.docx
+++ b/MeetingMinutes/MeetingMinutes-20140519.docx
@@ -2385,7 +2385,7 @@
               <w:ind w:firstLineChars="200" w:firstLine="480"/>
               <w:jc w:val="both"/>
               <w:rPr>
-                <w:rFonts w:ascii="Times New Roman" w:eastAsia="標楷體" w:hAnsi="Times New Roman" w:cs="Times New Roman"/>
+                <w:rFonts w:ascii="Times New Roman" w:eastAsia="標楷體" w:hAnsi="Times New Roman" w:cs="Times New Roman" w:hint="eastAsia"/>
                 <w:b w:val="0"/>
               </w:rPr>
             </w:pPr>
@@ -2654,6 +2654,185 @@
           </w:p>
           <w:p>
             <w:pPr>
+              <w:ind w:firstLineChars="200" w:firstLine="480"/>
+              <w:jc w:val="both"/>
+              <w:rPr>
+                <w:rFonts w:ascii="Times New Roman" w:eastAsia="標楷體" w:hAnsi="Times New Roman" w:cs="Times New Roman" w:hint="eastAsia"/>
+                <w:b w:val="0"/>
+              </w:rPr>
+            </w:pPr>
+            <w:r>
+              <w:rPr>
+                <w:rFonts w:ascii="Times New Roman" w:eastAsia="標楷體" w:hAnsi="Times New Roman" w:cs="Times New Roman"/>
+                <w:b w:val="0"/>
+              </w:rPr>
+              <w:t>“</w:t>
+            </w:r>
+            <w:r>
+              <w:rPr>
+                <w:rFonts w:ascii="Times New Roman" w:eastAsia="標楷體" w:hAnsi="Times New Roman" w:cs="Times New Roman" w:hint="eastAsia"/>
+                <w:b w:val="0"/>
+              </w:rPr>
+              <w:t>Pros and Cons of process</w:t>
+            </w:r>
+            <w:r>
+              <w:rPr>
+                <w:rFonts w:ascii="Times New Roman" w:eastAsia="標楷體" w:hAnsi="Times New Roman" w:cs="Times New Roman"/>
+                <w:b w:val="0"/>
+              </w:rPr>
+              <w:t>”</w:t>
+            </w:r>
+            <w:bookmarkStart w:id="0" w:name="_GoBack"/>
+            <w:bookmarkEnd w:id="0"/>
+          </w:p>
+          <w:p>
+            <w:pPr>
+              <w:ind w:firstLineChars="200" w:firstLine="480"/>
+              <w:jc w:val="both"/>
+              <w:rPr>
+                <w:rFonts w:ascii="Times New Roman" w:eastAsia="標楷體" w:hAnsi="Times New Roman" w:cs="Times New Roman"/>
+                <w:b w:val="0"/>
+              </w:rPr>
+            </w:pPr>
+            <w:r>
+              <w:rPr>
+                <w:rFonts w:ascii="Times New Roman" w:eastAsia="標楷體" w:hAnsi="Times New Roman" w:cs="Times New Roman"/>
+                <w:b w:val="0"/>
+              </w:rPr>
+              <w:t>P</w:t>
+            </w:r>
+            <w:r>
+              <w:rPr>
+                <w:rFonts w:ascii="Times New Roman" w:eastAsia="標楷體" w:hAnsi="Times New Roman" w:cs="Times New Roman" w:hint="eastAsia"/>
+                <w:b w:val="0"/>
+              </w:rPr>
+              <w:t xml:space="preserve">ros: </w:t>
+            </w:r>
+            <w:r>
+              <w:rPr>
+                <w:rFonts w:ascii="Times New Roman" w:eastAsia="標楷體" w:hAnsi="Times New Roman" w:cs="Times New Roman"/>
+                <w:b w:val="0"/>
+              </w:rPr>
+              <w:t xml:space="preserve">quality </w:t>
+            </w:r>
+            <w:proofErr w:type="spellStart"/>
+            <w:r>
+              <w:rPr>
+                <w:rFonts w:ascii="Times New Roman" w:eastAsia="標楷體" w:hAnsi="Times New Roman" w:cs="Times New Roman"/>
+                <w:b w:val="0"/>
+              </w:rPr>
+              <w:t>e</w:t>
+            </w:r>
+            <w:r>
+              <w:rPr>
+                <w:rFonts w:ascii="Times New Roman" w:eastAsia="標楷體" w:hAnsi="Times New Roman" w:cs="Times New Roman"/>
+                <w:b w:val="0"/>
+              </w:rPr>
+              <w:t>nsurance</w:t>
+            </w:r>
+            <w:proofErr w:type="spellEnd"/>
+            <w:r>
+              <w:rPr>
+                <w:rFonts w:ascii="Times New Roman" w:eastAsia="標楷體" w:hAnsi="Times New Roman" w:cs="Times New Roman"/>
+                <w:b w:val="0"/>
+              </w:rPr>
+              <w:t xml:space="preserve"> in specific </w:t>
+            </w:r>
+            <w:proofErr w:type="spellStart"/>
+            <w:r>
+              <w:rPr>
+                <w:rFonts w:ascii="Times New Roman" w:eastAsia="標楷體" w:hAnsi="Times New Roman" w:cs="Times New Roman"/>
+                <w:b w:val="0"/>
+              </w:rPr>
+              <w:t>enviroment</w:t>
+            </w:r>
+            <w:proofErr w:type="spellEnd"/>
+          </w:p>
+          <w:p>
+            <w:pPr>
+              <w:ind w:firstLineChars="200" w:firstLine="480"/>
+              <w:jc w:val="both"/>
+              <w:rPr>
+                <w:rFonts w:ascii="Times New Roman" w:eastAsia="標楷體" w:hAnsi="Times New Roman" w:cs="Times New Roman" w:hint="eastAsia"/>
+                <w:b w:val="0"/>
+              </w:rPr>
+            </w:pPr>
+            <w:r>
+              <w:rPr>
+                <w:rFonts w:ascii="Times New Roman" w:eastAsia="標楷體" w:hAnsi="Times New Roman" w:cs="Times New Roman" w:hint="eastAsia"/>
+                <w:b w:val="0"/>
+              </w:rPr>
+              <w:tab/>
+            </w:r>
+            <w:r>
+              <w:rPr>
+                <w:rFonts w:ascii="Times New Roman" w:eastAsia="標楷體" w:hAnsi="Times New Roman" w:cs="Times New Roman" w:hint="eastAsia"/>
+                <w:b w:val="0"/>
+              </w:rPr>
+              <w:t>經驗傳承</w:t>
+            </w:r>
+          </w:p>
+          <w:p>
+            <w:pPr>
+              <w:ind w:firstLineChars="200" w:firstLine="480"/>
+              <w:jc w:val="both"/>
+              <w:rPr>
+                <w:rFonts w:ascii="Times New Roman" w:eastAsia="標楷體" w:hAnsi="Times New Roman" w:cs="Times New Roman"/>
+                <w:b w:val="0"/>
+              </w:rPr>
+            </w:pPr>
+            <w:r>
+              <w:rPr>
+                <w:rFonts w:ascii="Times New Roman" w:eastAsia="標楷體" w:hAnsi="Times New Roman" w:cs="Times New Roman" w:hint="eastAsia"/>
+                <w:b w:val="0"/>
+              </w:rPr>
+              <w:t xml:space="preserve">Cons: </w:t>
+            </w:r>
+            <w:r>
+              <w:rPr>
+                <w:rFonts w:ascii="Times New Roman" w:eastAsia="標楷體" w:hAnsi="Times New Roman" w:cs="Times New Roman"/>
+                <w:b w:val="0"/>
+              </w:rPr>
+              <w:t>lack of flexibility</w:t>
+            </w:r>
+          </w:p>
+          <w:p>
+            <w:pPr>
+              <w:ind w:firstLineChars="200" w:firstLine="480"/>
+              <w:jc w:val="both"/>
+              <w:rPr>
+                <w:rFonts w:ascii="Times New Roman" w:eastAsia="標楷體" w:hAnsi="Times New Roman" w:cs="Times New Roman"/>
+                <w:b w:val="0"/>
+              </w:rPr>
+            </w:pPr>
+            <w:r>
+              <w:rPr>
+                <w:rFonts w:ascii="Times New Roman" w:eastAsia="標楷體" w:hAnsi="Times New Roman" w:cs="Times New Roman"/>
+                <w:b w:val="0"/>
+              </w:rPr>
+              <w:tab/>
+              <w:t>cost of maintenance</w:t>
+            </w:r>
+          </w:p>
+          <w:p>
+            <w:pPr>
+              <w:ind w:firstLineChars="200" w:firstLine="480"/>
+              <w:jc w:val="both"/>
+              <w:rPr>
+                <w:rFonts w:ascii="Times New Roman" w:eastAsia="標楷體" w:hAnsi="Times New Roman" w:cs="Times New Roman"/>
+                <w:b w:val="0"/>
+              </w:rPr>
+            </w:pPr>
+            <w:r>
+              <w:rPr>
+                <w:rFonts w:ascii="Times New Roman" w:eastAsia="標楷體" w:hAnsi="Times New Roman" w:cs="Times New Roman"/>
+                <w:b w:val="0"/>
+              </w:rPr>
+              <w:tab/>
+            </w:r>
+          </w:p>
+          <w:p>
+            <w:pPr>
               <w:jc w:val="center"/>
               <w:rPr>
                 <w:rFonts w:ascii="Times New Roman" w:eastAsia="標楷體" w:hAnsi="Times New Roman" w:cs="Times New Roman"/>
@@ -3407,7 +3586,7 @@
             <w:pPr>
               <w:jc w:val="center"/>
               <w:rPr>
-                <w:rFonts w:ascii="Times New Roman" w:eastAsia="標楷體" w:hAnsi="Times New Roman" w:cs="Times New Roman" w:hint="eastAsia"/>
+                <w:rFonts w:ascii="Times New Roman" w:eastAsia="標楷體" w:hAnsi="Times New Roman" w:cs="Times New Roman"/>
                 <w:b w:val="0"/>
               </w:rPr>
             </w:pPr>
@@ -3466,8 +3645,6 @@
                 </wp:inline>
               </w:drawing>
             </w:r>
-            <w:bookmarkStart w:id="0" w:name="_GoBack"/>
-            <w:bookmarkEnd w:id="0"/>
           </w:p>
           <w:p>
             <w:pPr>
@@ -3547,7 +3724,7 @@
             <w:pPr>
               <w:jc w:val="center"/>
               <w:rPr>
-                <w:rFonts w:ascii="Times New Roman" w:eastAsia="標楷體" w:hAnsi="Times New Roman" w:cs="Times New Roman" w:hint="eastAsia"/>
+                <w:rFonts w:ascii="Times New Roman" w:eastAsia="標楷體" w:hAnsi="Times New Roman" w:cs="Times New Roman"/>
               </w:rPr>
             </w:pPr>
             <w:r>
@@ -3609,7 +3786,7 @@
             <w:pPr>
               <w:jc w:val="center"/>
               <w:rPr>
-                <w:rFonts w:ascii="Times New Roman" w:eastAsia="標楷體" w:hAnsi="Times New Roman" w:cs="Times New Roman" w:hint="eastAsia"/>
+                <w:rFonts w:ascii="Times New Roman" w:eastAsia="標楷體" w:hAnsi="Times New Roman" w:cs="Times New Roman"/>
               </w:rPr>
             </w:pPr>
           </w:p>
@@ -3617,7 +3794,7 @@
             <w:pPr>
               <w:jc w:val="center"/>
               <w:rPr>
-                <w:rFonts w:ascii="Times New Roman" w:eastAsia="標楷體" w:hAnsi="Times New Roman" w:cs="Times New Roman" w:hint="eastAsia"/>
+                <w:rFonts w:ascii="Times New Roman" w:eastAsia="標楷體" w:hAnsi="Times New Roman" w:cs="Times New Roman"/>
               </w:rPr>
             </w:pPr>
           </w:p>
@@ -3625,7 +3802,7 @@
             <w:pPr>
               <w:jc w:val="center"/>
               <w:rPr>
-                <w:rFonts w:ascii="Times New Roman" w:eastAsia="標楷體" w:hAnsi="Times New Roman" w:cs="Times New Roman" w:hint="eastAsia"/>
+                <w:rFonts w:ascii="Times New Roman" w:eastAsia="標楷體" w:hAnsi="Times New Roman" w:cs="Times New Roman"/>
               </w:rPr>
             </w:pPr>
           </w:p>
@@ -3633,7 +3810,7 @@
             <w:pPr>
               <w:jc w:val="center"/>
               <w:rPr>
-                <w:rFonts w:ascii="Times New Roman" w:eastAsia="標楷體" w:hAnsi="Times New Roman" w:cs="Times New Roman" w:hint="eastAsia"/>
+                <w:rFonts w:ascii="Times New Roman" w:eastAsia="標楷體" w:hAnsi="Times New Roman" w:cs="Times New Roman"/>
               </w:rPr>
             </w:pPr>
           </w:p>
@@ -3641,7 +3818,7 @@
             <w:pPr>
               <w:jc w:val="center"/>
               <w:rPr>
-                <w:rFonts w:ascii="Times New Roman" w:eastAsia="標楷體" w:hAnsi="Times New Roman" w:cs="Times New Roman" w:hint="eastAsia"/>
+                <w:rFonts w:ascii="Times New Roman" w:eastAsia="標楷體" w:hAnsi="Times New Roman" w:cs="Times New Roman"/>
               </w:rPr>
             </w:pPr>
           </w:p>
@@ -3649,7 +3826,7 @@
             <w:pPr>
               <w:jc w:val="center"/>
               <w:rPr>
-                <w:rFonts w:ascii="Times New Roman" w:eastAsia="標楷體" w:hAnsi="Times New Roman" w:cs="Times New Roman" w:hint="eastAsia"/>
+                <w:rFonts w:ascii="Times New Roman" w:eastAsia="標楷體" w:hAnsi="Times New Roman" w:cs="Times New Roman"/>
               </w:rPr>
             </w:pPr>
           </w:p>
@@ -3657,7 +3834,7 @@
             <w:pPr>
               <w:jc w:val="center"/>
               <w:rPr>
-                <w:rFonts w:ascii="Times New Roman" w:eastAsia="標楷體" w:hAnsi="Times New Roman" w:cs="Times New Roman" w:hint="eastAsia"/>
+                <w:rFonts w:ascii="Times New Roman" w:eastAsia="標楷體" w:hAnsi="Times New Roman" w:cs="Times New Roman"/>
               </w:rPr>
             </w:pPr>
           </w:p>
@@ -3665,7 +3842,7 @@
             <w:pPr>
               <w:jc w:val="center"/>
               <w:rPr>
-                <w:rFonts w:ascii="Times New Roman" w:eastAsia="標楷體" w:hAnsi="Times New Roman" w:cs="Times New Roman" w:hint="eastAsia"/>
+                <w:rFonts w:ascii="Times New Roman" w:eastAsia="標楷體" w:hAnsi="Times New Roman" w:cs="Times New Roman"/>
               </w:rPr>
             </w:pPr>
           </w:p>
@@ -3673,7 +3850,7 @@
             <w:pPr>
               <w:jc w:val="center"/>
               <w:rPr>
-                <w:rFonts w:ascii="Times New Roman" w:eastAsia="標楷體" w:hAnsi="Times New Roman" w:cs="Times New Roman" w:hint="eastAsia"/>
+                <w:rFonts w:ascii="Times New Roman" w:eastAsia="標楷體" w:hAnsi="Times New Roman" w:cs="Times New Roman"/>
               </w:rPr>
             </w:pPr>
           </w:p>
@@ -3681,14 +3858,14 @@
             <w:pPr>
               <w:jc w:val="center"/>
               <w:rPr>
-                <w:rFonts w:ascii="Times New Roman" w:eastAsia="標楷體" w:hAnsi="Times New Roman" w:cs="Times New Roman" w:hint="eastAsia"/>
-              </w:rPr>
-            </w:pPr>
-          </w:p>
-          <w:p>
-            <w:pPr>
-              <w:rPr>
-                <w:rFonts w:ascii="Times New Roman" w:eastAsia="標楷體" w:hAnsi="Times New Roman" w:cs="Times New Roman" w:hint="eastAsia"/>
+                <w:rFonts w:ascii="Times New Roman" w:eastAsia="標楷體" w:hAnsi="Times New Roman" w:cs="Times New Roman"/>
+              </w:rPr>
+            </w:pPr>
+          </w:p>
+          <w:p>
+            <w:pPr>
+              <w:rPr>
+                <w:rFonts w:ascii="Times New Roman" w:eastAsia="標楷體" w:hAnsi="Times New Roman" w:cs="Times New Roman"/>
               </w:rPr>
             </w:pPr>
           </w:p>
@@ -3977,7 +4154,7 @@
               </w:numPr>
               <w:ind w:leftChars="0"/>
               <w:rPr>
-                <w:rFonts w:ascii="Times New Roman" w:eastAsia="標楷體" w:hAnsi="Times New Roman" w:hint="eastAsia"/>
+                <w:rFonts w:ascii="Times New Roman" w:eastAsia="標楷體" w:hAnsi="Times New Roman"/>
               </w:rPr>
             </w:pPr>
             <w:r>
@@ -21397,7 +21574,7 @@
 </file>
 
 <file path=customXml/itemProps1.xml><?xml version="1.0" encoding="utf-8"?>
-<ds:datastoreItem xmlns:ds="http://schemas.openxmlformats.org/officeDocument/2006/customXml" ds:itemID="{E4ECCCEC-BAD9-4D40-B9C0-A834D76954F4}">
+<ds:datastoreItem xmlns:ds="http://schemas.openxmlformats.org/officeDocument/2006/customXml" ds:itemID="{BA4EBB54-F923-4276-958B-965547E55588}">
   <ds:schemaRefs>
     <ds:schemaRef ds:uri="http://schemas.openxmlformats.org/officeDocument/2006/bibliography"/>
   </ds:schemaRefs>

</xml_diff>